<commit_message>
2023 exam problem 5
</commit_message>
<xml_diff>
--- a/Midterm_2/2023/რიცხვითი მეთოდები - შუალედური გამოცდა 2.docx
+++ b/Midterm_2/2023/რიცხვითი მეთოდები - შუალედური გამოცდა 2.docx
@@ -1731,14 +1731,10 @@
           <w:color w:val="000000"/>
           <w:sz w:val="24"/>
           <w:szCs w:val="24"/>
-          <w:highlight w:val="green"/>
         </w:rPr>
       </w:pPr>
       <w:sdt>
         <w:sdtPr>
-          <w:rPr>
-            <w:highlight w:val="green"/>
-          </w:rPr>
           <w:tag w:val="goog_rdk_20"/>
           <w:id w:val="-68970151"/>
         </w:sdtPr>
@@ -1749,7 +1745,6 @@
               <w:color w:val="000000"/>
               <w:sz w:val="24"/>
               <w:szCs w:val="24"/>
-              <w:highlight w:val="green"/>
             </w:rPr>
             <w:t>გრაფიკზე მოცემულია გულის დეფიბრილატორიდან გამომავალი პულსი. გამომავალი ძაბვის დროზე დამოკიდებულების ფუნქციაა:</w:t>
           </w:r>
@@ -1764,7 +1759,6 @@
           <w:color w:val="000000"/>
           <w:sz w:val="24"/>
           <w:szCs w:val="24"/>
-          <w:highlight w:val="green"/>
         </w:rPr>
       </w:pPr>
       <m:oMathPara>
@@ -1775,7 +1769,6 @@
               <w:color w:val="000000"/>
               <w:sz w:val="24"/>
               <w:szCs w:val="24"/>
-              <w:highlight w:val="green"/>
             </w:rPr>
             <m:t>v</m:t>
           </m:r>
@@ -1787,7 +1780,6 @@
                   <w:color w:val="000000"/>
                   <w:sz w:val="24"/>
                   <w:szCs w:val="24"/>
-                  <w:highlight w:val="green"/>
                 </w:rPr>
               </m:ctrlPr>
             </m:dPr>
@@ -1798,7 +1790,6 @@
                   <w:color w:val="000000"/>
                   <w:sz w:val="24"/>
                   <w:szCs w:val="24"/>
-                  <w:highlight w:val="green"/>
                 </w:rPr>
                 <m:t>t</m:t>
               </m:r>
@@ -1810,7 +1801,6 @@
               <w:color w:val="000000"/>
               <w:sz w:val="24"/>
               <w:szCs w:val="24"/>
-              <w:highlight w:val="green"/>
             </w:rPr>
             <m:t>=3500</m:t>
           </m:r>
@@ -1823,7 +1813,6 @@
                   <w:color w:val="000000"/>
                   <w:sz w:val="24"/>
                   <w:szCs w:val="24"/>
-                  <w:highlight w:val="green"/>
                 </w:rPr>
               </m:ctrlPr>
             </m:boxPr>
@@ -1834,7 +1823,6 @@
                   <w:color w:val="000000"/>
                   <w:sz w:val="24"/>
                   <w:szCs w:val="24"/>
-                  <w:highlight w:val="green"/>
                 </w:rPr>
                 <m:t>sin</m:t>
               </m:r>
@@ -1846,14 +1834,13 @@
               <w:color w:val="000000"/>
               <w:sz w:val="24"/>
               <w:szCs w:val="24"/>
-              <w:highlight w:val="green"/>
             </w:rPr>
             <m:t>sin</m:t>
           </m:r>
           <m:r>
             <w:rPr>
+              <w:rFonts w:ascii="Cambria Math" w:hAnsi="Cambria Math"/>
               <w:color w:val="000000"/>
-              <w:highlight w:val="green"/>
             </w:rPr>
             <m:t xml:space="preserve"> </m:t>
           </m:r>
@@ -1865,7 +1852,6 @@
                   <w:color w:val="000000"/>
                   <w:sz w:val="24"/>
                   <w:szCs w:val="24"/>
-                  <w:highlight w:val="green"/>
                 </w:rPr>
               </m:ctrlPr>
             </m:dPr>
@@ -1876,7 +1862,6 @@
                   <w:color w:val="000000"/>
                   <w:sz w:val="24"/>
                   <w:szCs w:val="24"/>
-                  <w:highlight w:val="green"/>
                 </w:rPr>
                 <m:t>140πt</m:t>
               </m:r>
@@ -1884,8 +1869,8 @@
           </m:d>
           <m:r>
             <w:rPr>
+              <w:rFonts w:ascii="Cambria Math" w:hAnsi="Cambria Math"/>
               <w:color w:val="000000"/>
-              <w:highlight w:val="green"/>
             </w:rPr>
             <m:t xml:space="preserve"> </m:t>
           </m:r>
@@ -1897,7 +1882,6 @@
                   <w:color w:val="000000"/>
                   <w:sz w:val="24"/>
                   <w:szCs w:val="24"/>
-                  <w:highlight w:val="green"/>
                 </w:rPr>
               </m:ctrlPr>
             </m:sSupPr>
@@ -1908,7 +1892,6 @@
                   <w:color w:val="000000"/>
                   <w:sz w:val="24"/>
                   <w:szCs w:val="24"/>
-                  <w:highlight w:val="green"/>
                 </w:rPr>
                 <m:t>e</m:t>
               </m:r>
@@ -1920,7 +1903,6 @@
                   <w:color w:val="000000"/>
                   <w:sz w:val="24"/>
                   <w:szCs w:val="24"/>
-                  <w:highlight w:val="green"/>
                 </w:rPr>
                 <m:t>-63πt</m:t>
               </m:r>
@@ -1932,7 +1914,6 @@
               <w:color w:val="000000"/>
               <w:sz w:val="24"/>
               <w:szCs w:val="24"/>
-              <w:highlight w:val="green"/>
             </w:rPr>
             <m:t xml:space="preserve"> (ვოლტი)</m:t>
           </m:r>
@@ -1955,14 +1936,10 @@
           <w:color w:val="000000"/>
           <w:sz w:val="24"/>
           <w:szCs w:val="24"/>
-          <w:highlight w:val="green"/>
         </w:rPr>
       </w:pPr>
       <w:sdt>
         <w:sdtPr>
-          <w:rPr>
-            <w:highlight w:val="green"/>
-          </w:rPr>
           <w:tag w:val="goog_rdk_21"/>
           <w:id w:val="-1067179408"/>
         </w:sdtPr>
@@ -1973,7 +1950,6 @@
               <w:color w:val="000000"/>
               <w:sz w:val="24"/>
               <w:szCs w:val="24"/>
-              <w:highlight w:val="green"/>
             </w:rPr>
             <w:t xml:space="preserve">ჯამური ენერგია, რომელიც დეფიბრილატორიდან პაციენტს გადაეცემა </w:t>
           </w:r>
@@ -1986,16 +1962,12 @@
             <w:color w:val="000000"/>
             <w:sz w:val="24"/>
             <w:szCs w:val="24"/>
-            <w:highlight w:val="green"/>
           </w:rPr>
           <m:t>[0,t]</m:t>
         </m:r>
       </m:oMath>
       <w:sdt>
         <w:sdtPr>
-          <w:rPr>
-            <w:highlight w:val="green"/>
-          </w:rPr>
           <w:tag w:val="goog_rdk_22"/>
           <w:id w:val="2056111387"/>
         </w:sdtPr>
@@ -2006,7 +1978,6 @@
               <w:color w:val="000000"/>
               <w:sz w:val="24"/>
               <w:szCs w:val="24"/>
-              <w:highlight w:val="green"/>
             </w:rPr>
             <w:t xml:space="preserve"> დროით შუალედში გამოითვლება შემდეგი ფორმულით:</w:t>
           </w:r>
@@ -2021,7 +1992,6 @@
           <w:color w:val="000000"/>
           <w:sz w:val="24"/>
           <w:szCs w:val="24"/>
-          <w:highlight w:val="green"/>
         </w:rPr>
       </w:pPr>
       <m:oMathPara>
@@ -2034,7 +2004,6 @@
                   <w:color w:val="000000"/>
                   <w:sz w:val="24"/>
                   <w:szCs w:val="24"/>
-                  <w:highlight w:val="green"/>
                 </w:rPr>
               </m:ctrlPr>
             </m:sSubPr>
@@ -2045,7 +2014,6 @@
                   <w:color w:val="000000"/>
                   <w:sz w:val="24"/>
                   <w:szCs w:val="24"/>
-                  <w:highlight w:val="green"/>
                 </w:rPr>
                 <m:t>E</m:t>
               </m:r>
@@ -2057,7 +2025,6 @@
                   <w:color w:val="000000"/>
                   <w:sz w:val="24"/>
                   <w:szCs w:val="24"/>
-                  <w:highlight w:val="green"/>
                 </w:rPr>
                 <m:t>ჯამური</m:t>
               </m:r>
@@ -2071,7 +2038,6 @@
                   <w:color w:val="000000"/>
                   <w:sz w:val="24"/>
                   <w:szCs w:val="24"/>
-                  <w:highlight w:val="green"/>
                 </w:rPr>
               </m:ctrlPr>
             </m:dPr>
@@ -2082,7 +2048,6 @@
                   <w:color w:val="000000"/>
                   <w:sz w:val="24"/>
                   <w:szCs w:val="24"/>
-                  <w:highlight w:val="green"/>
                 </w:rPr>
                 <m:t>t</m:t>
               </m:r>
@@ -2094,7 +2059,6 @@
               <w:color w:val="000000"/>
               <w:sz w:val="24"/>
               <w:szCs w:val="24"/>
-              <w:highlight w:val="green"/>
             </w:rPr>
             <m:t>=</m:t>
           </m:r>
@@ -2106,7 +2070,6 @@
                   <w:color w:val="000000"/>
                   <w:sz w:val="24"/>
                   <w:szCs w:val="24"/>
-                  <w:highlight w:val="green"/>
                 </w:rPr>
               </m:ctrlPr>
             </m:naryPr>
@@ -2117,7 +2080,6 @@
                   <w:color w:val="000000"/>
                   <w:sz w:val="24"/>
                   <w:szCs w:val="24"/>
-                  <w:highlight w:val="green"/>
                 </w:rPr>
                 <m:t>0</m:t>
               </m:r>
@@ -2129,7 +2091,6 @@
                   <w:color w:val="000000"/>
                   <w:sz w:val="24"/>
                   <w:szCs w:val="24"/>
-                  <w:highlight w:val="green"/>
                 </w:rPr>
                 <m:t>t</m:t>
               </m:r>
@@ -2144,7 +2105,6 @@
                   <w:color w:val="000000"/>
                   <w:sz w:val="24"/>
                   <w:szCs w:val="24"/>
-                  <w:highlight w:val="green"/>
                 </w:rPr>
               </m:ctrlPr>
             </m:fPr>
@@ -2155,7 +2115,6 @@
                   <w:color w:val="000000"/>
                   <w:sz w:val="24"/>
                   <w:szCs w:val="24"/>
-                  <w:highlight w:val="green"/>
                 </w:rPr>
                 <m:t>v</m:t>
               </m:r>
@@ -2167,7 +2126,6 @@
                       <w:color w:val="000000"/>
                       <w:sz w:val="24"/>
                       <w:szCs w:val="24"/>
-                      <w:highlight w:val="green"/>
                     </w:rPr>
                   </m:ctrlPr>
                 </m:sSupPr>
@@ -2180,7 +2138,6 @@
                           <w:color w:val="000000"/>
                           <w:sz w:val="24"/>
                           <w:szCs w:val="24"/>
-                          <w:highlight w:val="green"/>
                         </w:rPr>
                       </m:ctrlPr>
                     </m:dPr>
@@ -2191,7 +2148,6 @@
                           <w:color w:val="000000"/>
                           <w:sz w:val="24"/>
                           <w:szCs w:val="24"/>
-                          <w:highlight w:val="green"/>
                         </w:rPr>
                         <m:t>t</m:t>
                       </m:r>
@@ -2205,7 +2161,6 @@
                       <w:color w:val="000000"/>
                       <w:sz w:val="24"/>
                       <w:szCs w:val="24"/>
-                      <w:highlight w:val="green"/>
                     </w:rPr>
                     <m:t>2</m:t>
                   </m:r>
@@ -2219,7 +2174,6 @@
                   <w:color w:val="000000"/>
                   <w:sz w:val="24"/>
                   <w:szCs w:val="24"/>
-                  <w:highlight w:val="green"/>
                 </w:rPr>
                 <m:t>R</m:t>
               </m:r>
@@ -2231,7 +2185,6 @@
               <w:color w:val="000000"/>
               <w:sz w:val="24"/>
               <w:szCs w:val="24"/>
-              <w:highlight w:val="green"/>
             </w:rPr>
             <m:t xml:space="preserve"> dt (</m:t>
           </m:r>
@@ -2241,7 +2194,6 @@
               <w:color w:val="000000"/>
               <w:sz w:val="24"/>
               <w:szCs w:val="24"/>
-              <w:highlight w:val="green"/>
             </w:rPr>
             <m:t>ჯოული</m:t>
           </m:r>
@@ -2251,7 +2203,6 @@
               <w:color w:val="000000"/>
               <w:sz w:val="24"/>
               <w:szCs w:val="24"/>
-              <w:highlight w:val="green"/>
             </w:rPr>
             <m:t>),</m:t>
           </m:r>
@@ -2274,14 +2225,10 @@
           <w:color w:val="000000"/>
           <w:sz w:val="24"/>
           <w:szCs w:val="24"/>
-          <w:highlight w:val="green"/>
         </w:rPr>
       </w:pPr>
       <w:sdt>
         <w:sdtPr>
-          <w:rPr>
-            <w:highlight w:val="green"/>
-          </w:rPr>
           <w:tag w:val="goog_rdk_23"/>
           <w:id w:val="1052662212"/>
         </w:sdtPr>
@@ -2292,7 +2239,6 @@
               <w:color w:val="000000"/>
               <w:sz w:val="24"/>
               <w:szCs w:val="24"/>
-              <w:highlight w:val="green"/>
             </w:rPr>
             <w:t xml:space="preserve">სადაც </w:t>
           </w:r>
@@ -2305,16 +2251,12 @@
             <w:color w:val="000000"/>
             <w:sz w:val="24"/>
             <w:szCs w:val="24"/>
-            <w:highlight w:val="green"/>
           </w:rPr>
           <m:t>R</m:t>
         </m:r>
       </m:oMath>
       <w:sdt>
         <w:sdtPr>
-          <w:rPr>
-            <w:highlight w:val="green"/>
-          </w:rPr>
           <w:tag w:val="goog_rdk_24"/>
           <w:id w:val="2249855"/>
         </w:sdtPr>
@@ -2325,7 +2267,6 @@
               <w:color w:val="000000"/>
               <w:sz w:val="24"/>
               <w:szCs w:val="24"/>
-              <w:highlight w:val="green"/>
             </w:rPr>
             <w:t xml:space="preserve"> პაციენტის წინაღობაა.  </w:t>
           </w:r>
@@ -2338,7 +2279,6 @@
             <w:color w:val="000000"/>
             <w:sz w:val="24"/>
             <w:szCs w:val="24"/>
-            <w:highlight w:val="green"/>
           </w:rPr>
           <m:t>R=50 Ω</m:t>
         </m:r>
@@ -2349,7 +2289,6 @@
           <w:color w:val="000000"/>
           <w:sz w:val="24"/>
           <w:szCs w:val="24"/>
-          <w:highlight w:val="green"/>
         </w:rPr>
         <w:t xml:space="preserve">. </w:t>
       </w:r>
@@ -2371,7 +2310,6 @@
           <w:color w:val="000000"/>
           <w:sz w:val="24"/>
           <w:szCs w:val="24"/>
-          <w:highlight w:val="green"/>
         </w:rPr>
       </w:pPr>
       <w:r>
@@ -2379,7 +2317,6 @@
           <w:rFonts w:ascii="Merriweather" w:eastAsia="Merriweather" w:hAnsi="Merriweather" w:cs="Merriweather"/>
           <w:noProof/>
           <w:color w:val="000000"/>
-          <w:highlight w:val="green"/>
         </w:rPr>
         <w:drawing>
           <wp:inline distT="0" distB="0" distL="0" distR="0" wp14:anchorId="5F458EF5" wp14:editId="0A8A3130">
@@ -2434,14 +2371,10 @@
           <w:color w:val="000000"/>
           <w:sz w:val="24"/>
           <w:szCs w:val="24"/>
-          <w:highlight w:val="green"/>
         </w:rPr>
       </w:pPr>
       <w:sdt>
         <w:sdtPr>
-          <w:rPr>
-            <w:highlight w:val="green"/>
-          </w:rPr>
           <w:tag w:val="goog_rdk_25"/>
           <w:id w:val="-333459456"/>
         </w:sdtPr>
@@ -2452,7 +2385,6 @@
               <w:color w:val="000000"/>
               <w:sz w:val="24"/>
               <w:szCs w:val="24"/>
-              <w:highlight w:val="green"/>
             </w:rPr>
             <w:t xml:space="preserve">ა. ტრაპეზოიდული მეთოდის გამოყენებით, გამოთვალეთ </w:t>
           </w:r>
@@ -2467,7 +2399,6 @@
                 <w:color w:val="000000"/>
                 <w:sz w:val="24"/>
                 <w:szCs w:val="24"/>
-                <w:highlight w:val="green"/>
               </w:rPr>
             </m:ctrlPr>
           </m:sSubPr>
@@ -2478,7 +2409,6 @@
                 <w:color w:val="000000"/>
                 <w:sz w:val="24"/>
                 <w:szCs w:val="24"/>
-                <w:highlight w:val="green"/>
               </w:rPr>
               <m:t>E</m:t>
             </m:r>
@@ -2490,7 +2420,6 @@
                 <w:color w:val="000000"/>
                 <w:sz w:val="24"/>
                 <w:szCs w:val="24"/>
-                <w:highlight w:val="green"/>
               </w:rPr>
               <m:t>ჯამური</m:t>
             </m:r>
@@ -2502,16 +2431,12 @@
             <w:color w:val="000000"/>
             <w:sz w:val="24"/>
             <w:szCs w:val="24"/>
-            <w:highlight w:val="green"/>
           </w:rPr>
           <m:t>(t)</m:t>
         </m:r>
       </m:oMath>
       <w:sdt>
         <w:sdtPr>
-          <w:rPr>
-            <w:highlight w:val="green"/>
-          </w:rPr>
           <w:tag w:val="goog_rdk_26"/>
           <w:id w:val="-311796810"/>
         </w:sdtPr>
@@ -2522,7 +2447,6 @@
               <w:color w:val="000000"/>
               <w:sz w:val="24"/>
               <w:szCs w:val="24"/>
-              <w:highlight w:val="green"/>
             </w:rPr>
             <w:t xml:space="preserve"> ფუნქციის რიცხვითი მნიშვნელობები დროის შუალედში </w:t>
           </w:r>
@@ -2535,7 +2459,6 @@
             <w:color w:val="000000"/>
             <w:sz w:val="24"/>
             <w:szCs w:val="24"/>
-            <w:highlight w:val="green"/>
           </w:rPr>
           <m:t>t∈</m:t>
         </m:r>
@@ -2549,7 +2472,6 @@
                 <w:color w:val="000000"/>
                 <w:sz w:val="24"/>
                 <w:szCs w:val="24"/>
-                <w:highlight w:val="green"/>
               </w:rPr>
             </m:ctrlPr>
           </m:dPr>
@@ -2560,7 +2482,6 @@
                 <w:color w:val="000000"/>
                 <w:sz w:val="24"/>
                 <w:szCs w:val="24"/>
-                <w:highlight w:val="green"/>
               </w:rPr>
               <m:t>0,20</m:t>
             </m:r>
@@ -2572,25 +2493,21 @@
             <w:color w:val="000000"/>
             <w:sz w:val="24"/>
             <w:szCs w:val="24"/>
-            <w:highlight w:val="green"/>
           </w:rPr>
           <m:t xml:space="preserve"> </m:t>
         </m:r>
         <m:r>
           <w:rPr>
+            <w:rFonts w:ascii="Cambria Math" w:hAnsi="Cambria Math"/>
             <w:color w:val="000000"/>
             <w:sz w:val="24"/>
             <w:szCs w:val="24"/>
-            <w:highlight w:val="green"/>
           </w:rPr>
           <m:t>მილიწამი</m:t>
         </m:r>
       </m:oMath>
       <w:sdt>
         <w:sdtPr>
-          <w:rPr>
-            <w:highlight w:val="green"/>
-          </w:rPr>
           <w:tag w:val="goog_rdk_27"/>
           <w:id w:val="-746416777"/>
         </w:sdtPr>
@@ -2601,7 +2518,6 @@
               <w:color w:val="000000"/>
               <w:sz w:val="24"/>
               <w:szCs w:val="24"/>
-              <w:highlight w:val="green"/>
             </w:rPr>
             <w:t>, სადაც ფუნქციის მნიშვნელობა გვექნება 0.1 მილიწამის შუალედებში.</w:t>
           </w:r>
@@ -2628,9 +2544,6 @@
       </w:pPr>
       <w:sdt>
         <w:sdtPr>
-          <w:rPr>
-            <w:highlight w:val="green"/>
-          </w:rPr>
           <w:tag w:val="goog_rdk_28"/>
           <w:id w:val="1238355354"/>
         </w:sdtPr>
@@ -2641,7 +2554,6 @@
               <w:color w:val="000000"/>
               <w:sz w:val="24"/>
               <w:szCs w:val="24"/>
-              <w:highlight w:val="green"/>
             </w:rPr>
             <w:t xml:space="preserve">ბ. დეფიბრილატორის ქმედებისას, ის უნდა გამოირთოს, როდესაც გადაცემული ჯამური ენერგია მიაღწევს </w:t>
           </w:r>
@@ -2654,7 +2566,6 @@
             <w:color w:val="000000"/>
             <w:sz w:val="24"/>
             <w:szCs w:val="24"/>
-            <w:highlight w:val="green"/>
           </w:rPr>
           <m:t xml:space="preserve">250 </m:t>
         </m:r>
@@ -2664,16 +2575,12 @@
             <w:color w:val="000000"/>
             <w:sz w:val="24"/>
             <w:szCs w:val="24"/>
-            <w:highlight w:val="green"/>
           </w:rPr>
           <m:t>ჯოულს</m:t>
         </m:r>
       </m:oMath>
       <w:sdt>
         <w:sdtPr>
-          <w:rPr>
-            <w:highlight w:val="green"/>
-          </w:rPr>
           <w:tag w:val="goog_rdk_29"/>
           <w:id w:val="-46617236"/>
         </w:sdtPr>
@@ -2684,7 +2591,6 @@
               <w:color w:val="000000"/>
               <w:sz w:val="24"/>
               <w:szCs w:val="24"/>
-              <w:highlight w:val="green"/>
             </w:rPr>
             <w:t xml:space="preserve">. ააგეთ </w:t>
           </w:r>
@@ -2699,7 +2605,6 @@
                 <w:color w:val="000000"/>
                 <w:sz w:val="24"/>
                 <w:szCs w:val="24"/>
-                <w:highlight w:val="green"/>
               </w:rPr>
             </m:ctrlPr>
           </m:sSubPr>
@@ -2710,7 +2615,6 @@
                 <w:color w:val="000000"/>
                 <w:sz w:val="24"/>
                 <w:szCs w:val="24"/>
-                <w:highlight w:val="green"/>
               </w:rPr>
               <m:t>E</m:t>
             </m:r>
@@ -2722,7 +2626,6 @@
                 <w:color w:val="000000"/>
                 <w:sz w:val="24"/>
                 <w:szCs w:val="24"/>
-                <w:highlight w:val="green"/>
               </w:rPr>
               <m:t>ჯამური</m:t>
             </m:r>
@@ -2734,16 +2637,12 @@
             <w:color w:val="000000"/>
             <w:sz w:val="24"/>
             <w:szCs w:val="24"/>
-            <w:highlight w:val="green"/>
           </w:rPr>
           <m:t>(t)</m:t>
         </m:r>
       </m:oMath>
       <w:sdt>
         <w:sdtPr>
-          <w:rPr>
-            <w:highlight w:val="green"/>
-          </w:rPr>
           <w:tag w:val="goog_rdk_30"/>
           <w:id w:val="1669209596"/>
         </w:sdtPr>
@@ -2754,7 +2653,6 @@
               <w:color w:val="000000"/>
               <w:sz w:val="24"/>
               <w:szCs w:val="24"/>
-              <w:highlight w:val="green"/>
             </w:rPr>
             <w:t xml:space="preserve"> ფუნქციის გრაფიკი და იპოვეთ დაახლოებით რა დროს არის მისი გამორთვა საჭირო. (აქ გამოთვლა საჭირო არ არის, უბრალოდ მიახლოებითი მნიშვნელობა წაიკითხეთ გრაფიკიდან.)</w:t>
           </w:r>

</xml_diff>